<commit_message>
Se finaliza el UML personal del Student 3
</commit_message>
<xml_diff>
--- a/reports/D02/Student #3/03 - Requirements - Student #3.docx
+++ b/reports/D02/Student #3/03 - Requirements - Student #3.docx
@@ -2948,7 +2948,13 @@
         <w:sdtEndPr/>
         <w:sdtContent>
           <w:r>
-            <w:t xml:space="preserve">    </w:t>
+            <w:t xml:space="preserve"> </w:t>
+          </w:r>
+          <w:r>
+            <w:t>X</w:t>
+          </w:r>
+          <w:r>
+            <w:t xml:space="preserve">  </w:t>
           </w:r>
         </w:sdtContent>
       </w:sdt>
@@ -7576,6 +7582,7 @@
     <w:rsid w:val="005351FA"/>
     <w:rsid w:val="005F0BD3"/>
     <w:rsid w:val="00635F6F"/>
+    <w:rsid w:val="00765A07"/>
     <w:rsid w:val="007826C3"/>
     <w:rsid w:val="008B1087"/>
     <w:rsid w:val="008D6165"/>

</xml_diff>